<commit_message>
Upraveny POS dle konecnych pozadavku na projekt
</commit_message>
<xml_diff>
--- a/nextQuest_Project_Overview_Statement.docx
+++ b/nextQuest_Project_Overview_Statement.docx
@@ -1302,6 +1302,40 @@
     <w:p>
       <w:pPr>
         <w:pStyle w:val="Default"/>
+        <w:ind w:left="360"/>
+        <w:rPr>
+          <w:rFonts w:asciiTheme="majorHAnsi" w:hAnsiTheme="majorHAnsi" w:cs="Times New Roman"/>
+          <w:b/>
+          <w:color w:val="auto"/>
+          <w:sz w:val="28"/>
+          <w:szCs w:val="28"/>
+        </w:rPr>
+      </w:pPr>
+    </w:p>
+    <w:p>
+      <w:pPr>
+        <w:pStyle w:val="Bezmezer"/>
+        <w:ind w:firstLine="708"/>
+        <w:rPr>
+          <w:rFonts w:asciiTheme="majorHAnsi" w:hAnsiTheme="majorHAnsi"/>
+          <w:b/>
+          <w:sz w:val="26"/>
+          <w:szCs w:val="26"/>
+        </w:rPr>
+      </w:pPr>
+      <w:r>
+        <w:rPr>
+          <w:rFonts w:asciiTheme="majorHAnsi" w:hAnsiTheme="majorHAnsi"/>
+          <w:b/>
+          <w:sz w:val="26"/>
+          <w:szCs w:val="26"/>
+        </w:rPr>
+        <w:t>Funkční požadavky:</w:t>
+      </w:r>
+    </w:p>
+    <w:p>
+      <w:pPr>
+        <w:pStyle w:val="Default"/>
         <w:numPr>
           <w:ilvl w:val="0"/>
           <w:numId w:val="3"/>
@@ -1315,24 +1349,56 @@
       </w:pPr>
       <w:r>
         <w:rPr>
-          <w:rFonts w:asciiTheme="majorHAnsi" w:hAnsiTheme="majorHAnsi" w:cs="Times New Roman"/>
-          <w:sz w:val="26"/>
-          <w:szCs w:val="26"/>
-        </w:rPr>
-        <w:t>Přihlašování a odhlašování uživatelů pomocí unikátního uživatelského jména a hesla.</w:t>
-      </w:r>
-    </w:p>
-    <w:p>
-      <w:pPr>
-        <w:pStyle w:val="Default"/>
-        <w:ind w:left="720"/>
-        <w:jc w:val="both"/>
-        <w:rPr>
-          <w:rFonts w:asciiTheme="majorHAnsi" w:hAnsiTheme="majorHAnsi" w:cs="Times New Roman"/>
-          <w:sz w:val="26"/>
-          <w:szCs w:val="26"/>
-        </w:rPr>
-      </w:pPr>
+          <w:rFonts w:asciiTheme="majorHAnsi" w:hAnsiTheme="majorHAnsi"/>
+          <w:sz w:val="26"/>
+          <w:szCs w:val="26"/>
+        </w:rPr>
+        <w:t>Přístup více uživatelů (must have)</w:t>
+      </w:r>
+    </w:p>
+    <w:p>
+      <w:pPr>
+        <w:pStyle w:val="Bezmezer"/>
+        <w:numPr>
+          <w:ilvl w:val="0"/>
+          <w:numId w:val="3"/>
+        </w:numPr>
+        <w:rPr>
+          <w:rFonts w:asciiTheme="majorHAnsi" w:hAnsiTheme="majorHAnsi"/>
+          <w:sz w:val="26"/>
+          <w:szCs w:val="26"/>
+        </w:rPr>
+      </w:pPr>
+      <w:r>
+        <w:rPr>
+          <w:rFonts w:asciiTheme="majorHAnsi" w:hAnsiTheme="majorHAnsi"/>
+          <w:sz w:val="26"/>
+          <w:szCs w:val="26"/>
+        </w:rPr>
+        <w:t>Autorizace uživatele (must have)</w:t>
+      </w:r>
+    </w:p>
+    <w:p>
+      <w:pPr>
+        <w:pStyle w:val="Bezmezer"/>
+        <w:numPr>
+          <w:ilvl w:val="0"/>
+          <w:numId w:val="3"/>
+        </w:numPr>
+        <w:rPr>
+          <w:rFonts w:asciiTheme="majorHAnsi" w:hAnsiTheme="majorHAnsi"/>
+          <w:sz w:val="26"/>
+          <w:szCs w:val="26"/>
+        </w:rPr>
+      </w:pPr>
+      <w:r>
+        <w:rPr>
+          <w:rFonts w:asciiTheme="majorHAnsi" w:hAnsiTheme="majorHAnsi"/>
+          <w:sz w:val="26"/>
+          <w:szCs w:val="26"/>
+        </w:rPr>
+        <w:t>Úrovně oprávnění (must have)</w:t>
+      </w:r>
     </w:p>
     <w:p>
       <w:pPr>
@@ -1350,31 +1416,122 @@
       </w:pPr>
       <w:r>
         <w:rPr>
-          <w:rFonts w:asciiTheme="majorHAnsi" w:hAnsiTheme="majorHAnsi" w:cs="Times New Roman"/>
-          <w:sz w:val="26"/>
-          <w:szCs w:val="26"/>
-        </w:rPr>
-        <w:t>Rozpoznávat přihlášené – administrátor, nadřízený, podřízený</w:t>
-      </w:r>
-      <w:r>
-        <w:rPr>
-          <w:rFonts w:asciiTheme="majorHAnsi" w:hAnsiTheme="majorHAnsi" w:cs="Times New Roman"/>
-          <w:sz w:val="26"/>
-          <w:szCs w:val="26"/>
-        </w:rPr>
-        <w:t>.</w:t>
-      </w:r>
-    </w:p>
-    <w:p>
-      <w:pPr>
-        <w:pStyle w:val="Default"/>
-        <w:jc w:val="both"/>
-        <w:rPr>
-          <w:rFonts w:asciiTheme="majorHAnsi" w:hAnsiTheme="majorHAnsi" w:cs="Times New Roman"/>
-          <w:sz w:val="26"/>
-          <w:szCs w:val="26"/>
-        </w:rPr>
-      </w:pPr>
+          <w:rFonts w:asciiTheme="majorHAnsi" w:hAnsiTheme="majorHAnsi"/>
+          <w:sz w:val="26"/>
+          <w:szCs w:val="26"/>
+        </w:rPr>
+        <w:t>Vložní nového projektu (must have)</w:t>
+      </w:r>
+    </w:p>
+    <w:p>
+      <w:pPr>
+        <w:pStyle w:val="Bezmezer"/>
+        <w:numPr>
+          <w:ilvl w:val="0"/>
+          <w:numId w:val="3"/>
+        </w:numPr>
+        <w:rPr>
+          <w:rFonts w:asciiTheme="majorHAnsi" w:hAnsiTheme="majorHAnsi"/>
+          <w:sz w:val="26"/>
+          <w:szCs w:val="26"/>
+        </w:rPr>
+      </w:pPr>
+      <w:r>
+        <w:rPr>
+          <w:rFonts w:asciiTheme="majorHAnsi" w:hAnsiTheme="majorHAnsi"/>
+          <w:sz w:val="26"/>
+          <w:szCs w:val="26"/>
+        </w:rPr>
+        <w:t>Zobrazení přehledu projektů (must have)</w:t>
+      </w:r>
+    </w:p>
+    <w:p>
+      <w:pPr>
+        <w:pStyle w:val="Bezmezer"/>
+        <w:numPr>
+          <w:ilvl w:val="0"/>
+          <w:numId w:val="3"/>
+        </w:numPr>
+        <w:rPr>
+          <w:rFonts w:asciiTheme="majorHAnsi" w:hAnsiTheme="majorHAnsi"/>
+          <w:sz w:val="26"/>
+          <w:szCs w:val="26"/>
+        </w:rPr>
+      </w:pPr>
+      <w:r>
+        <w:rPr>
+          <w:rFonts w:asciiTheme="majorHAnsi" w:hAnsiTheme="majorHAnsi"/>
+          <w:sz w:val="26"/>
+          <w:szCs w:val="26"/>
+        </w:rPr>
+        <w:t>Možnost odmítnutí úkolu (must have)</w:t>
+      </w:r>
+    </w:p>
+    <w:p>
+      <w:pPr>
+        <w:pStyle w:val="Bezmezer"/>
+        <w:numPr>
+          <w:ilvl w:val="0"/>
+          <w:numId w:val="3"/>
+        </w:numPr>
+        <w:rPr>
+          <w:rFonts w:asciiTheme="majorHAnsi" w:hAnsiTheme="majorHAnsi"/>
+          <w:sz w:val="26"/>
+          <w:szCs w:val="26"/>
+        </w:rPr>
+      </w:pPr>
+      <w:r>
+        <w:rPr>
+          <w:rFonts w:asciiTheme="majorHAnsi" w:hAnsiTheme="majorHAnsi"/>
+          <w:sz w:val="26"/>
+          <w:szCs w:val="26"/>
+        </w:rPr>
+        <w:t>Odevzdání úkolu (must have)</w:t>
+      </w:r>
+    </w:p>
+    <w:p>
+      <w:pPr>
+        <w:pStyle w:val="Bezmezer"/>
+        <w:numPr>
+          <w:ilvl w:val="0"/>
+          <w:numId w:val="3"/>
+        </w:numPr>
+        <w:rPr>
+          <w:rFonts w:asciiTheme="majorHAnsi" w:hAnsiTheme="majorHAnsi"/>
+          <w:sz w:val="26"/>
+          <w:szCs w:val="26"/>
+        </w:rPr>
+      </w:pPr>
+      <w:r>
+        <w:rPr>
+          <w:rFonts w:asciiTheme="majorHAnsi" w:hAnsiTheme="majorHAnsi"/>
+          <w:sz w:val="26"/>
+          <w:szCs w:val="26"/>
+        </w:rPr>
+        <w:t>Vytvoření nového uživatele (must have)</w:t>
+      </w:r>
+    </w:p>
+    <w:p>
+      <w:pPr>
+        <w:pStyle w:val="Bezmezer"/>
+        <w:numPr>
+          <w:ilvl w:val="0"/>
+          <w:numId w:val="3"/>
+        </w:numPr>
+        <w:rPr>
+          <w:rFonts w:asciiTheme="majorHAnsi" w:hAnsiTheme="majorHAnsi"/>
+          <w:sz w:val="26"/>
+          <w:szCs w:val="26"/>
+        </w:rPr>
+      </w:pPr>
+      <w:r>
+        <w:rPr>
+          <w:rFonts w:asciiTheme="majorHAnsi" w:hAnsiTheme="majorHAnsi"/>
+          <w:sz w:val="26"/>
+          <w:szCs w:val="26"/>
+        </w:rPr>
+        <w:t>Smazaní uživatele (must have)</w:t>
+      </w:r>
     </w:p>
     <w:p>
       <w:pPr>
@@ -1392,31 +1549,34 @@
       </w:pPr>
       <w:r>
         <w:rPr>
-          <w:rFonts w:asciiTheme="majorHAnsi" w:hAnsiTheme="majorHAnsi" w:cs="Times New Roman"/>
-          <w:sz w:val="26"/>
-          <w:szCs w:val="26"/>
-        </w:rPr>
-        <w:t>Přidání novéh</w:t>
-      </w:r>
-      <w:r>
-        <w:rPr>
-          <w:rFonts w:asciiTheme="majorHAnsi" w:hAnsiTheme="majorHAnsi" w:cs="Times New Roman"/>
-          <w:sz w:val="26"/>
-          <w:szCs w:val="26"/>
-        </w:rPr>
-        <w:t>o zaměstnance pouze s přiděleným identifikačním číslem.</w:t>
-      </w:r>
-    </w:p>
-    <w:p>
-      <w:pPr>
-        <w:pStyle w:val="Default"/>
-        <w:jc w:val="both"/>
-        <w:rPr>
-          <w:rFonts w:asciiTheme="majorHAnsi" w:hAnsiTheme="majorHAnsi" w:cs="Times New Roman"/>
-          <w:sz w:val="26"/>
-          <w:szCs w:val="26"/>
-        </w:rPr>
-      </w:pPr>
+          <w:rFonts w:asciiTheme="majorHAnsi" w:hAnsiTheme="majorHAnsi"/>
+          <w:sz w:val="26"/>
+          <w:szCs w:val="26"/>
+        </w:rPr>
+        <w:t>Nastavení oprávnění (must have)</w:t>
+      </w:r>
+    </w:p>
+    <w:p>
+      <w:pPr>
+        <w:pStyle w:val="Bezmezer"/>
+        <w:numPr>
+          <w:ilvl w:val="0"/>
+          <w:numId w:val="3"/>
+        </w:numPr>
+        <w:rPr>
+          <w:rFonts w:asciiTheme="majorHAnsi" w:hAnsiTheme="majorHAnsi"/>
+          <w:sz w:val="26"/>
+          <w:szCs w:val="26"/>
+        </w:rPr>
+      </w:pPr>
+      <w:r>
+        <w:rPr>
+          <w:rFonts w:asciiTheme="majorHAnsi" w:hAnsiTheme="majorHAnsi"/>
+          <w:sz w:val="26"/>
+          <w:szCs w:val="26"/>
+        </w:rPr>
+        <w:t>Tabulkový přehled o plnění projektů (nice to have)</w:t>
+      </w:r>
     </w:p>
     <w:p>
       <w:pPr>
@@ -1434,107 +1594,105 @@
       </w:pPr>
       <w:r>
         <w:rPr>
-          <w:rFonts w:asciiTheme="majorHAnsi" w:hAnsiTheme="majorHAnsi" w:cs="Times New Roman"/>
-          <w:sz w:val="26"/>
-          <w:szCs w:val="26"/>
-        </w:rPr>
-        <w:t>Při prvním přihlášení, vyplnění schopností zaměstnance a jejich úroveň.</w:t>
-      </w:r>
-    </w:p>
-    <w:p>
-      <w:pPr>
-        <w:pStyle w:val="Default"/>
-        <w:jc w:val="both"/>
-        <w:rPr>
-          <w:rFonts w:asciiTheme="majorHAnsi" w:hAnsiTheme="majorHAnsi" w:cs="Times New Roman"/>
-          <w:sz w:val="26"/>
-          <w:szCs w:val="26"/>
-        </w:rPr>
-      </w:pPr>
-    </w:p>
-    <w:p>
-      <w:pPr>
-        <w:pStyle w:val="Default"/>
+          <w:rFonts w:asciiTheme="majorHAnsi" w:hAnsiTheme="majorHAnsi"/>
+          <w:sz w:val="26"/>
+          <w:szCs w:val="26"/>
+        </w:rPr>
+        <w:t>Editace jednotlivých projektů (nice to have)</w:t>
+      </w:r>
+    </w:p>
+    <w:p>
+      <w:pPr>
+        <w:pStyle w:val="Bezmezer"/>
         <w:numPr>
           <w:ilvl w:val="0"/>
           <w:numId w:val="3"/>
         </w:numPr>
-        <w:jc w:val="both"/>
-        <w:rPr>
-          <w:rFonts w:asciiTheme="majorHAnsi" w:hAnsiTheme="majorHAnsi" w:cs="Times New Roman"/>
-          <w:sz w:val="26"/>
-          <w:szCs w:val="26"/>
-        </w:rPr>
-      </w:pPr>
-      <w:r>
-        <w:rPr>
-          <w:rFonts w:asciiTheme="majorHAnsi" w:hAnsiTheme="majorHAnsi" w:cs="Times New Roman"/>
-          <w:sz w:val="26"/>
-          <w:szCs w:val="26"/>
-        </w:rPr>
-        <w:t>Odebrání zaměstnance a uvolnění jeho identifikačního čísla</w:t>
-      </w:r>
-      <w:r>
-        <w:rPr>
-          <w:rFonts w:asciiTheme="majorHAnsi" w:hAnsiTheme="majorHAnsi" w:cs="Times New Roman"/>
-          <w:sz w:val="26"/>
-          <w:szCs w:val="26"/>
-        </w:rPr>
-        <w:t>.</w:t>
-      </w:r>
-    </w:p>
-    <w:p>
-      <w:pPr>
-        <w:pStyle w:val="Default"/>
-        <w:jc w:val="both"/>
-        <w:rPr>
-          <w:rFonts w:asciiTheme="majorHAnsi" w:hAnsiTheme="majorHAnsi" w:cs="Times New Roman"/>
-          <w:sz w:val="26"/>
-          <w:szCs w:val="26"/>
-        </w:rPr>
-      </w:pPr>
-    </w:p>
-    <w:p>
-      <w:pPr>
-        <w:pStyle w:val="Default"/>
+        <w:rPr>
+          <w:rFonts w:asciiTheme="majorHAnsi" w:hAnsiTheme="majorHAnsi"/>
+          <w:sz w:val="26"/>
+          <w:szCs w:val="26"/>
+        </w:rPr>
+      </w:pPr>
+      <w:r>
+        <w:rPr>
+          <w:rFonts w:asciiTheme="majorHAnsi" w:hAnsiTheme="majorHAnsi"/>
+          <w:sz w:val="26"/>
+          <w:szCs w:val="26"/>
+        </w:rPr>
+        <w:t>Tabulkový přehled jednotlivých pracovníků (nice to have)</w:t>
+      </w:r>
+    </w:p>
+    <w:p>
+      <w:pPr>
+        <w:pStyle w:val="Bezmezer"/>
         <w:numPr>
           <w:ilvl w:val="0"/>
           <w:numId w:val="3"/>
         </w:numPr>
-        <w:jc w:val="both"/>
-        <w:rPr>
-          <w:rFonts w:asciiTheme="majorHAnsi" w:hAnsiTheme="majorHAnsi" w:cs="Times New Roman"/>
-          <w:sz w:val="26"/>
-          <w:szCs w:val="26"/>
-        </w:rPr>
-      </w:pPr>
-      <w:r>
-        <w:rPr>
-          <w:rFonts w:asciiTheme="majorHAnsi" w:hAnsiTheme="majorHAnsi" w:cs="Times New Roman"/>
-          <w:sz w:val="26"/>
-          <w:szCs w:val="26"/>
-        </w:rPr>
-        <w:t>Zadávání úkolu a jeho podúkolů a s tím spojené vyhledání vhodného člověka k jeho realizaci.</w:t>
-      </w:r>
-    </w:p>
-    <w:p>
-      <w:pPr>
-        <w:pStyle w:val="Default"/>
-        <w:jc w:val="both"/>
-        <w:rPr>
-          <w:rFonts w:asciiTheme="majorHAnsi" w:hAnsiTheme="majorHAnsi" w:cs="Times New Roman"/>
-          <w:sz w:val="26"/>
-          <w:szCs w:val="26"/>
-        </w:rPr>
-      </w:pPr>
-    </w:p>
-    <w:p>
-      <w:pPr>
-        <w:pStyle w:val="Default"/>
+        <w:rPr>
+          <w:rFonts w:asciiTheme="majorHAnsi" w:hAnsiTheme="majorHAnsi"/>
+          <w:sz w:val="26"/>
+          <w:szCs w:val="26"/>
+        </w:rPr>
+      </w:pPr>
+      <w:r>
+        <w:rPr>
+          <w:rFonts w:asciiTheme="majorHAnsi" w:hAnsiTheme="majorHAnsi"/>
+          <w:sz w:val="26"/>
+          <w:szCs w:val="26"/>
+        </w:rPr>
+        <w:t>Tisk tabulkových přehledů (nice to have)</w:t>
+      </w:r>
+    </w:p>
+    <w:p>
+      <w:pPr>
+        <w:pStyle w:val="Bezmezer"/>
         <w:numPr>
           <w:ilvl w:val="0"/>
           <w:numId w:val="3"/>
         </w:numPr>
+        <w:rPr>
+          <w:rFonts w:asciiTheme="majorHAnsi" w:hAnsiTheme="majorHAnsi"/>
+          <w:sz w:val="26"/>
+          <w:szCs w:val="26"/>
+        </w:rPr>
+      </w:pPr>
+      <w:r>
+        <w:rPr>
+          <w:rFonts w:asciiTheme="majorHAnsi" w:hAnsiTheme="majorHAnsi"/>
+          <w:sz w:val="26"/>
+          <w:szCs w:val="26"/>
+        </w:rPr>
+        <w:t>Tisk popisu projektu (nice to have)</w:t>
+      </w:r>
+    </w:p>
+    <w:p>
+      <w:pPr>
+        <w:pStyle w:val="Bezmezer"/>
+        <w:ind w:left="1068"/>
+        <w:rPr>
+          <w:rFonts w:asciiTheme="majorHAnsi" w:hAnsiTheme="majorHAnsi"/>
+          <w:sz w:val="26"/>
+          <w:szCs w:val="26"/>
+        </w:rPr>
+      </w:pPr>
+    </w:p>
+    <w:p>
+      <w:pPr>
+        <w:pStyle w:val="Bezmezer"/>
+        <w:ind w:left="1068"/>
+        <w:rPr>
+          <w:rFonts w:asciiTheme="majorHAnsi" w:hAnsiTheme="majorHAnsi"/>
+          <w:sz w:val="26"/>
+          <w:szCs w:val="26"/>
+        </w:rPr>
+      </w:pPr>
+    </w:p>
+    <w:p>
+      <w:pPr>
+        <w:pStyle w:val="Default"/>
+        <w:ind w:firstLine="708"/>
         <w:jc w:val="both"/>
         <w:rPr>
           <w:rFonts w:asciiTheme="majorHAnsi" w:hAnsiTheme="majorHAnsi" w:cs="Times New Roman"/>
@@ -1544,30 +1702,20 @@
       </w:pPr>
       <w:r>
         <w:rPr>
-          <w:rFonts w:asciiTheme="majorHAnsi" w:hAnsiTheme="majorHAnsi" w:cs="Times New Roman"/>
-          <w:sz w:val="26"/>
-          <w:szCs w:val="26"/>
-        </w:rPr>
-        <w:t>Přiřazování časové dotace a priority k úkolům.</w:t>
-      </w:r>
-    </w:p>
-    <w:p>
-      <w:pPr>
-        <w:pStyle w:val="Default"/>
-        <w:jc w:val="both"/>
-        <w:rPr>
-          <w:rFonts w:asciiTheme="majorHAnsi" w:hAnsiTheme="majorHAnsi" w:cs="Times New Roman"/>
-          <w:sz w:val="26"/>
-          <w:szCs w:val="26"/>
-        </w:rPr>
-      </w:pPr>
+          <w:rFonts w:asciiTheme="majorHAnsi" w:hAnsiTheme="majorHAnsi"/>
+          <w:b/>
+          <w:sz w:val="26"/>
+          <w:szCs w:val="26"/>
+        </w:rPr>
+        <w:t>Nefunkční (obecné) požadavky:</w:t>
+      </w:r>
     </w:p>
     <w:p>
       <w:pPr>
         <w:pStyle w:val="Default"/>
         <w:numPr>
           <w:ilvl w:val="0"/>
-          <w:numId w:val="3"/>
+          <w:numId w:val="12"/>
         </w:numPr>
         <w:jc w:val="both"/>
         <w:rPr>
@@ -1578,30 +1726,19 @@
       </w:pPr>
       <w:r>
         <w:rPr>
-          <w:rFonts w:asciiTheme="majorHAnsi" w:hAnsiTheme="majorHAnsi" w:cs="Times New Roman"/>
-          <w:sz w:val="26"/>
-          <w:szCs w:val="26"/>
-        </w:rPr>
-        <w:t>Rozdělení časové dotace na menší časové úseky dle počtu podúkolů a s tím spojené upozornění konce jednotlivých etap.</w:t>
-      </w:r>
-    </w:p>
-    <w:p>
-      <w:pPr>
-        <w:pStyle w:val="Default"/>
-        <w:jc w:val="both"/>
-        <w:rPr>
-          <w:rFonts w:asciiTheme="majorHAnsi" w:hAnsiTheme="majorHAnsi" w:cs="Times New Roman"/>
-          <w:sz w:val="26"/>
-          <w:szCs w:val="26"/>
-        </w:rPr>
-      </w:pPr>
+          <w:rFonts w:asciiTheme="majorHAnsi" w:hAnsiTheme="majorHAnsi"/>
+          <w:sz w:val="26"/>
+          <w:szCs w:val="26"/>
+        </w:rPr>
+        <w:t>Stabilita a spolehlivost sistému (must have)</w:t>
+      </w:r>
     </w:p>
     <w:p>
       <w:pPr>
         <w:pStyle w:val="Default"/>
         <w:numPr>
           <w:ilvl w:val="0"/>
-          <w:numId w:val="3"/>
+          <w:numId w:val="12"/>
         </w:numPr>
         <w:jc w:val="both"/>
         <w:rPr>
@@ -1612,84 +1749,121 @@
       </w:pPr>
       <w:r>
         <w:rPr>
-          <w:rFonts w:asciiTheme="majorHAnsi" w:hAnsiTheme="majorHAnsi" w:cs="Times New Roman"/>
-          <w:sz w:val="26"/>
-          <w:szCs w:val="26"/>
-        </w:rPr>
-        <w:t>Zadání celkového projektu a jeho rozdělení na úkoly a podúkoly.</w:t>
-      </w:r>
-    </w:p>
-    <w:p>
-      <w:pPr>
-        <w:pStyle w:val="Default"/>
-        <w:jc w:val="both"/>
-        <w:rPr>
-          <w:rFonts w:asciiTheme="majorHAnsi" w:hAnsiTheme="majorHAnsi" w:cs="Times New Roman"/>
-          <w:sz w:val="26"/>
-          <w:szCs w:val="26"/>
-        </w:rPr>
-      </w:pPr>
-    </w:p>
-    <w:p>
-      <w:pPr>
-        <w:pStyle w:val="Default"/>
+          <w:rFonts w:asciiTheme="majorHAnsi" w:hAnsiTheme="majorHAnsi"/>
+          <w:sz w:val="26"/>
+          <w:szCs w:val="26"/>
+        </w:rPr>
+        <w:t>Kompatibilita s OS MS Windows (must have)</w:t>
+      </w:r>
+    </w:p>
+    <w:p>
+      <w:pPr>
+        <w:pStyle w:val="Bezmezer"/>
         <w:numPr>
           <w:ilvl w:val="0"/>
-          <w:numId w:val="3"/>
+          <w:numId w:val="12"/>
         </w:numPr>
-        <w:jc w:val="both"/>
-        <w:rPr>
-          <w:rFonts w:asciiTheme="majorHAnsi" w:hAnsiTheme="majorHAnsi" w:cs="Times New Roman"/>
-          <w:sz w:val="26"/>
-          <w:szCs w:val="26"/>
-        </w:rPr>
-      </w:pPr>
-      <w:r>
-        <w:rPr>
-          <w:rFonts w:asciiTheme="majorHAnsi" w:hAnsiTheme="majorHAnsi" w:cs="Times New Roman"/>
-          <w:sz w:val="26"/>
-          <w:szCs w:val="26"/>
-        </w:rPr>
-        <w:t>Přesměrování nedokončených úkolů zpět k nadřízenému a následné vyhledání jiného, vhodnějšího pracovníka.</w:t>
-      </w:r>
-    </w:p>
-    <w:p>
-      <w:pPr>
-        <w:pStyle w:val="Default"/>
-        <w:jc w:val="both"/>
-        <w:rPr>
-          <w:rFonts w:asciiTheme="majorHAnsi" w:hAnsiTheme="majorHAnsi" w:cs="Times New Roman"/>
-          <w:sz w:val="26"/>
-          <w:szCs w:val="26"/>
-        </w:rPr>
-      </w:pPr>
-    </w:p>
-    <w:p>
-      <w:pPr>
-        <w:pStyle w:val="Default"/>
+        <w:rPr>
+          <w:rFonts w:asciiTheme="majorHAnsi" w:hAnsiTheme="majorHAnsi"/>
+          <w:sz w:val="26"/>
+          <w:szCs w:val="26"/>
+        </w:rPr>
+      </w:pPr>
+      <w:r>
+        <w:rPr>
+          <w:rFonts w:asciiTheme="majorHAnsi" w:hAnsiTheme="majorHAnsi"/>
+          <w:sz w:val="26"/>
+          <w:szCs w:val="26"/>
+        </w:rPr>
+        <w:t>Rozšiřitelnost (nice to have)</w:t>
+      </w:r>
+    </w:p>
+    <w:p>
+      <w:pPr>
+        <w:pStyle w:val="Bezmezer"/>
         <w:numPr>
           <w:ilvl w:val="0"/>
-          <w:numId w:val="3"/>
+          <w:numId w:val="12"/>
         </w:numPr>
+        <w:rPr>
+          <w:rFonts w:asciiTheme="majorHAnsi" w:hAnsiTheme="majorHAnsi"/>
+          <w:sz w:val="26"/>
+          <w:szCs w:val="26"/>
+        </w:rPr>
+      </w:pPr>
+      <w:r>
+        <w:rPr>
+          <w:rFonts w:asciiTheme="majorHAnsi" w:hAnsiTheme="majorHAnsi"/>
+          <w:sz w:val="26"/>
+          <w:szCs w:val="26"/>
+        </w:rPr>
+        <w:t>Přehlednost uživatelského rozhraní (nice to have)</w:t>
+      </w:r>
+    </w:p>
+    <w:p>
+      <w:pPr>
+        <w:pStyle w:val="Bezmezer"/>
+        <w:rPr>
+          <w:rFonts w:asciiTheme="majorHAnsi" w:hAnsiTheme="majorHAnsi"/>
+          <w:sz w:val="26"/>
+          <w:szCs w:val="26"/>
+        </w:rPr>
+      </w:pPr>
+    </w:p>
+    <w:p>
+      <w:pPr>
+        <w:pStyle w:val="Bezmezer"/>
+        <w:rPr>
+          <w:rFonts w:asciiTheme="majorHAnsi" w:hAnsiTheme="majorHAnsi"/>
+          <w:sz w:val="26"/>
+          <w:szCs w:val="26"/>
+        </w:rPr>
+      </w:pPr>
+    </w:p>
+    <w:p>
+      <w:pPr>
+        <w:pStyle w:val="Bezmezer"/>
+        <w:ind w:left="708"/>
+        <w:rPr>
+          <w:rFonts w:asciiTheme="majorHAnsi" w:hAnsiTheme="majorHAnsi"/>
+          <w:i/>
+          <w:sz w:val="26"/>
+          <w:szCs w:val="26"/>
+        </w:rPr>
+      </w:pPr>
+      <w:r>
+        <w:rPr>
+          <w:rFonts w:asciiTheme="majorHAnsi" w:hAnsiTheme="majorHAnsi"/>
+          <w:i/>
+          <w:sz w:val="26"/>
+          <w:szCs w:val="26"/>
+        </w:rPr>
+        <w:t>*Podrobně</w:t>
+      </w:r>
+      <w:r>
+        <w:rPr>
+          <w:rFonts w:asciiTheme="majorHAnsi" w:hAnsiTheme="majorHAnsi"/>
+          <w:i/>
+          <w:sz w:val="26"/>
+          <w:szCs w:val="26"/>
+        </w:rPr>
+        <w:t>jší informace o požadavcích na projekt viz</w:t>
+      </w:r>
+      <w:r>
+        <w:rPr>
+          <w:rFonts w:asciiTheme="majorHAnsi" w:hAnsiTheme="majorHAnsi"/>
+          <w:i/>
+          <w:sz w:val="26"/>
+          <w:szCs w:val="26"/>
+        </w:rPr>
+        <w:t xml:space="preserve"> Model požadavků</w:t>
+      </w:r>
+    </w:p>
+    <w:p>
+      <w:pPr>
+        <w:pStyle w:val="Default"/>
+        <w:ind w:left="1068"/>
         <w:jc w:val="both"/>
-        <w:rPr>
-          <w:rFonts w:asciiTheme="majorHAnsi" w:hAnsiTheme="majorHAnsi" w:cs="Times New Roman"/>
-          <w:sz w:val="26"/>
-          <w:szCs w:val="26"/>
-        </w:rPr>
-      </w:pPr>
-      <w:r>
-        <w:rPr>
-          <w:rFonts w:asciiTheme="majorHAnsi" w:hAnsiTheme="majorHAnsi" w:cs="Times New Roman"/>
-          <w:sz w:val="26"/>
-          <w:szCs w:val="26"/>
-        </w:rPr>
-        <w:t>Hodnocení jednotlivých zaměstnanců dle odvedené práce a upozornění na méně kvalitní pracovníky.</w:t>
-      </w:r>
-    </w:p>
-    <w:p>
-      <w:pPr>
-        <w:pStyle w:val="Odstavecseseznamem"/>
         <w:rPr>
           <w:rFonts w:asciiTheme="majorHAnsi" w:hAnsiTheme="majorHAnsi" w:cs="Times New Roman"/>
           <w:sz w:val="26"/>
@@ -3307,7 +3481,7 @@
             <w:rPr>
               <w:noProof/>
             </w:rPr>
-            <w:t>5</w:t>
+            <w:t>2</w:t>
           </w:r>
         </w:fldSimple>
         <w:r>
@@ -3477,6 +3651,458 @@
     </w:lvl>
   </w:abstractNum>
   <w:abstractNum w:abstractNumId="1">
+    <w:nsid w:val="03DC45A0"/>
+    <w:multiLevelType w:val="hybridMultilevel"/>
+    <w:tmpl w:val="DD36113C"/>
+    <w:lvl w:ilvl="0" w:tplc="04050005">
+      <w:start w:val="1"/>
+      <w:numFmt w:val="bullet"/>
+      <w:lvlText w:val=""/>
+      <w:lvlJc w:val="left"/>
+      <w:pPr>
+        <w:ind w:left="1068" w:hanging="360"/>
+      </w:pPr>
+      <w:rPr>
+        <w:rFonts w:ascii="Wingdings" w:hAnsi="Wingdings" w:hint="default"/>
+      </w:rPr>
+    </w:lvl>
+    <w:lvl w:ilvl="1" w:tplc="04050003" w:tentative="1">
+      <w:start w:val="1"/>
+      <w:numFmt w:val="bullet"/>
+      <w:lvlText w:val="o"/>
+      <w:lvlJc w:val="left"/>
+      <w:pPr>
+        <w:ind w:left="1788" w:hanging="360"/>
+      </w:pPr>
+      <w:rPr>
+        <w:rFonts w:ascii="Courier New" w:hAnsi="Courier New" w:cs="Courier New" w:hint="default"/>
+      </w:rPr>
+    </w:lvl>
+    <w:lvl w:ilvl="2" w:tplc="04050005" w:tentative="1">
+      <w:start w:val="1"/>
+      <w:numFmt w:val="bullet"/>
+      <w:lvlText w:val=""/>
+      <w:lvlJc w:val="left"/>
+      <w:pPr>
+        <w:ind w:left="2508" w:hanging="360"/>
+      </w:pPr>
+      <w:rPr>
+        <w:rFonts w:ascii="Wingdings" w:hAnsi="Wingdings" w:hint="default"/>
+      </w:rPr>
+    </w:lvl>
+    <w:lvl w:ilvl="3" w:tplc="04050001" w:tentative="1">
+      <w:start w:val="1"/>
+      <w:numFmt w:val="bullet"/>
+      <w:lvlText w:val=""/>
+      <w:lvlJc w:val="left"/>
+      <w:pPr>
+        <w:ind w:left="3228" w:hanging="360"/>
+      </w:pPr>
+      <w:rPr>
+        <w:rFonts w:ascii="Symbol" w:hAnsi="Symbol" w:hint="default"/>
+      </w:rPr>
+    </w:lvl>
+    <w:lvl w:ilvl="4" w:tplc="04050003" w:tentative="1">
+      <w:start w:val="1"/>
+      <w:numFmt w:val="bullet"/>
+      <w:lvlText w:val="o"/>
+      <w:lvlJc w:val="left"/>
+      <w:pPr>
+        <w:ind w:left="3948" w:hanging="360"/>
+      </w:pPr>
+      <w:rPr>
+        <w:rFonts w:ascii="Courier New" w:hAnsi="Courier New" w:cs="Courier New" w:hint="default"/>
+      </w:rPr>
+    </w:lvl>
+    <w:lvl w:ilvl="5" w:tplc="04050005" w:tentative="1">
+      <w:start w:val="1"/>
+      <w:numFmt w:val="bullet"/>
+      <w:lvlText w:val=""/>
+      <w:lvlJc w:val="left"/>
+      <w:pPr>
+        <w:ind w:left="4668" w:hanging="360"/>
+      </w:pPr>
+      <w:rPr>
+        <w:rFonts w:ascii="Wingdings" w:hAnsi="Wingdings" w:hint="default"/>
+      </w:rPr>
+    </w:lvl>
+    <w:lvl w:ilvl="6" w:tplc="04050001" w:tentative="1">
+      <w:start w:val="1"/>
+      <w:numFmt w:val="bullet"/>
+      <w:lvlText w:val=""/>
+      <w:lvlJc w:val="left"/>
+      <w:pPr>
+        <w:ind w:left="5388" w:hanging="360"/>
+      </w:pPr>
+      <w:rPr>
+        <w:rFonts w:ascii="Symbol" w:hAnsi="Symbol" w:hint="default"/>
+      </w:rPr>
+    </w:lvl>
+    <w:lvl w:ilvl="7" w:tplc="04050003" w:tentative="1">
+      <w:start w:val="1"/>
+      <w:numFmt w:val="bullet"/>
+      <w:lvlText w:val="o"/>
+      <w:lvlJc w:val="left"/>
+      <w:pPr>
+        <w:ind w:left="6108" w:hanging="360"/>
+      </w:pPr>
+      <w:rPr>
+        <w:rFonts w:ascii="Courier New" w:hAnsi="Courier New" w:cs="Courier New" w:hint="default"/>
+      </w:rPr>
+    </w:lvl>
+    <w:lvl w:ilvl="8" w:tplc="04050005" w:tentative="1">
+      <w:start w:val="1"/>
+      <w:numFmt w:val="bullet"/>
+      <w:lvlText w:val=""/>
+      <w:lvlJc w:val="left"/>
+      <w:pPr>
+        <w:ind w:left="6828" w:hanging="360"/>
+      </w:pPr>
+      <w:rPr>
+        <w:rFonts w:ascii="Wingdings" w:hAnsi="Wingdings" w:hint="default"/>
+      </w:rPr>
+    </w:lvl>
+  </w:abstractNum>
+  <w:abstractNum w:abstractNumId="2">
+    <w:nsid w:val="19A45893"/>
+    <w:multiLevelType w:val="hybridMultilevel"/>
+    <w:tmpl w:val="13DC30CE"/>
+    <w:lvl w:ilvl="0" w:tplc="04050005">
+      <w:start w:val="1"/>
+      <w:numFmt w:val="bullet"/>
+      <w:lvlText w:val=""/>
+      <w:lvlJc w:val="left"/>
+      <w:pPr>
+        <w:ind w:left="720" w:hanging="360"/>
+      </w:pPr>
+      <w:rPr>
+        <w:rFonts w:ascii="Wingdings" w:hAnsi="Wingdings" w:hint="default"/>
+      </w:rPr>
+    </w:lvl>
+    <w:lvl w:ilvl="1" w:tplc="04050003" w:tentative="1">
+      <w:start w:val="1"/>
+      <w:numFmt w:val="bullet"/>
+      <w:lvlText w:val="o"/>
+      <w:lvlJc w:val="left"/>
+      <w:pPr>
+        <w:ind w:left="1440" w:hanging="360"/>
+      </w:pPr>
+      <w:rPr>
+        <w:rFonts w:ascii="Courier New" w:hAnsi="Courier New" w:cs="Courier New" w:hint="default"/>
+      </w:rPr>
+    </w:lvl>
+    <w:lvl w:ilvl="2" w:tplc="04050005" w:tentative="1">
+      <w:start w:val="1"/>
+      <w:numFmt w:val="bullet"/>
+      <w:lvlText w:val=""/>
+      <w:lvlJc w:val="left"/>
+      <w:pPr>
+        <w:ind w:left="2160" w:hanging="360"/>
+      </w:pPr>
+      <w:rPr>
+        <w:rFonts w:ascii="Wingdings" w:hAnsi="Wingdings" w:hint="default"/>
+      </w:rPr>
+    </w:lvl>
+    <w:lvl w:ilvl="3" w:tplc="04050001" w:tentative="1">
+      <w:start w:val="1"/>
+      <w:numFmt w:val="bullet"/>
+      <w:lvlText w:val=""/>
+      <w:lvlJc w:val="left"/>
+      <w:pPr>
+        <w:ind w:left="2880" w:hanging="360"/>
+      </w:pPr>
+      <w:rPr>
+        <w:rFonts w:ascii="Symbol" w:hAnsi="Symbol" w:hint="default"/>
+      </w:rPr>
+    </w:lvl>
+    <w:lvl w:ilvl="4" w:tplc="04050003" w:tentative="1">
+      <w:start w:val="1"/>
+      <w:numFmt w:val="bullet"/>
+      <w:lvlText w:val="o"/>
+      <w:lvlJc w:val="left"/>
+      <w:pPr>
+        <w:ind w:left="3600" w:hanging="360"/>
+      </w:pPr>
+      <w:rPr>
+        <w:rFonts w:ascii="Courier New" w:hAnsi="Courier New" w:cs="Courier New" w:hint="default"/>
+      </w:rPr>
+    </w:lvl>
+    <w:lvl w:ilvl="5" w:tplc="04050005" w:tentative="1">
+      <w:start w:val="1"/>
+      <w:numFmt w:val="bullet"/>
+      <w:lvlText w:val=""/>
+      <w:lvlJc w:val="left"/>
+      <w:pPr>
+        <w:ind w:left="4320" w:hanging="360"/>
+      </w:pPr>
+      <w:rPr>
+        <w:rFonts w:ascii="Wingdings" w:hAnsi="Wingdings" w:hint="default"/>
+      </w:rPr>
+    </w:lvl>
+    <w:lvl w:ilvl="6" w:tplc="04050001" w:tentative="1">
+      <w:start w:val="1"/>
+      <w:numFmt w:val="bullet"/>
+      <w:lvlText w:val=""/>
+      <w:lvlJc w:val="left"/>
+      <w:pPr>
+        <w:ind w:left="5040" w:hanging="360"/>
+      </w:pPr>
+      <w:rPr>
+        <w:rFonts w:ascii="Symbol" w:hAnsi="Symbol" w:hint="default"/>
+      </w:rPr>
+    </w:lvl>
+    <w:lvl w:ilvl="7" w:tplc="04050003" w:tentative="1">
+      <w:start w:val="1"/>
+      <w:numFmt w:val="bullet"/>
+      <w:lvlText w:val="o"/>
+      <w:lvlJc w:val="left"/>
+      <w:pPr>
+        <w:ind w:left="5760" w:hanging="360"/>
+      </w:pPr>
+      <w:rPr>
+        <w:rFonts w:ascii="Courier New" w:hAnsi="Courier New" w:cs="Courier New" w:hint="default"/>
+      </w:rPr>
+    </w:lvl>
+    <w:lvl w:ilvl="8" w:tplc="04050005" w:tentative="1">
+      <w:start w:val="1"/>
+      <w:numFmt w:val="bullet"/>
+      <w:lvlText w:val=""/>
+      <w:lvlJc w:val="left"/>
+      <w:pPr>
+        <w:ind w:left="6480" w:hanging="360"/>
+      </w:pPr>
+      <w:rPr>
+        <w:rFonts w:ascii="Wingdings" w:hAnsi="Wingdings" w:hint="default"/>
+      </w:rPr>
+    </w:lvl>
+  </w:abstractNum>
+  <w:abstractNum w:abstractNumId="3">
+    <w:nsid w:val="1CD000E1"/>
+    <w:multiLevelType w:val="hybridMultilevel"/>
+    <w:tmpl w:val="88CA30D2"/>
+    <w:lvl w:ilvl="0" w:tplc="04050005">
+      <w:start w:val="1"/>
+      <w:numFmt w:val="bullet"/>
+      <w:lvlText w:val=""/>
+      <w:lvlJc w:val="left"/>
+      <w:pPr>
+        <w:ind w:left="720" w:hanging="360"/>
+      </w:pPr>
+      <w:rPr>
+        <w:rFonts w:ascii="Wingdings" w:hAnsi="Wingdings" w:hint="default"/>
+      </w:rPr>
+    </w:lvl>
+    <w:lvl w:ilvl="1" w:tplc="04050003" w:tentative="1">
+      <w:start w:val="1"/>
+      <w:numFmt w:val="bullet"/>
+      <w:lvlText w:val="o"/>
+      <w:lvlJc w:val="left"/>
+      <w:pPr>
+        <w:ind w:left="1440" w:hanging="360"/>
+      </w:pPr>
+      <w:rPr>
+        <w:rFonts w:ascii="Courier New" w:hAnsi="Courier New" w:cs="Courier New" w:hint="default"/>
+      </w:rPr>
+    </w:lvl>
+    <w:lvl w:ilvl="2" w:tplc="04050005" w:tentative="1">
+      <w:start w:val="1"/>
+      <w:numFmt w:val="bullet"/>
+      <w:lvlText w:val=""/>
+      <w:lvlJc w:val="left"/>
+      <w:pPr>
+        <w:ind w:left="2160" w:hanging="360"/>
+      </w:pPr>
+      <w:rPr>
+        <w:rFonts w:ascii="Wingdings" w:hAnsi="Wingdings" w:hint="default"/>
+      </w:rPr>
+    </w:lvl>
+    <w:lvl w:ilvl="3" w:tplc="04050001" w:tentative="1">
+      <w:start w:val="1"/>
+      <w:numFmt w:val="bullet"/>
+      <w:lvlText w:val=""/>
+      <w:lvlJc w:val="left"/>
+      <w:pPr>
+        <w:ind w:left="2880" w:hanging="360"/>
+      </w:pPr>
+      <w:rPr>
+        <w:rFonts w:ascii="Symbol" w:hAnsi="Symbol" w:hint="default"/>
+      </w:rPr>
+    </w:lvl>
+    <w:lvl w:ilvl="4" w:tplc="04050003" w:tentative="1">
+      <w:start w:val="1"/>
+      <w:numFmt w:val="bullet"/>
+      <w:lvlText w:val="o"/>
+      <w:lvlJc w:val="left"/>
+      <w:pPr>
+        <w:ind w:left="3600" w:hanging="360"/>
+      </w:pPr>
+      <w:rPr>
+        <w:rFonts w:ascii="Courier New" w:hAnsi="Courier New" w:cs="Courier New" w:hint="default"/>
+      </w:rPr>
+    </w:lvl>
+    <w:lvl w:ilvl="5" w:tplc="04050005" w:tentative="1">
+      <w:start w:val="1"/>
+      <w:numFmt w:val="bullet"/>
+      <w:lvlText w:val=""/>
+      <w:lvlJc w:val="left"/>
+      <w:pPr>
+        <w:ind w:left="4320" w:hanging="360"/>
+      </w:pPr>
+      <w:rPr>
+        <w:rFonts w:ascii="Wingdings" w:hAnsi="Wingdings" w:hint="default"/>
+      </w:rPr>
+    </w:lvl>
+    <w:lvl w:ilvl="6" w:tplc="04050001" w:tentative="1">
+      <w:start w:val="1"/>
+      <w:numFmt w:val="bullet"/>
+      <w:lvlText w:val=""/>
+      <w:lvlJc w:val="left"/>
+      <w:pPr>
+        <w:ind w:left="5040" w:hanging="360"/>
+      </w:pPr>
+      <w:rPr>
+        <w:rFonts w:ascii="Symbol" w:hAnsi="Symbol" w:hint="default"/>
+      </w:rPr>
+    </w:lvl>
+    <w:lvl w:ilvl="7" w:tplc="04050003" w:tentative="1">
+      <w:start w:val="1"/>
+      <w:numFmt w:val="bullet"/>
+      <w:lvlText w:val="o"/>
+      <w:lvlJc w:val="left"/>
+      <w:pPr>
+        <w:ind w:left="5760" w:hanging="360"/>
+      </w:pPr>
+      <w:rPr>
+        <w:rFonts w:ascii="Courier New" w:hAnsi="Courier New" w:cs="Courier New" w:hint="default"/>
+      </w:rPr>
+    </w:lvl>
+    <w:lvl w:ilvl="8" w:tplc="04050005" w:tentative="1">
+      <w:start w:val="1"/>
+      <w:numFmt w:val="bullet"/>
+      <w:lvlText w:val=""/>
+      <w:lvlJc w:val="left"/>
+      <w:pPr>
+        <w:ind w:left="6480" w:hanging="360"/>
+      </w:pPr>
+      <w:rPr>
+        <w:rFonts w:ascii="Wingdings" w:hAnsi="Wingdings" w:hint="default"/>
+      </w:rPr>
+    </w:lvl>
+  </w:abstractNum>
+  <w:abstractNum w:abstractNumId="4">
+    <w:nsid w:val="25F434B9"/>
+    <w:multiLevelType w:val="hybridMultilevel"/>
+    <w:tmpl w:val="99469EA8"/>
+    <w:lvl w:ilvl="0" w:tplc="04050005">
+      <w:start w:val="1"/>
+      <w:numFmt w:val="bullet"/>
+      <w:lvlText w:val=""/>
+      <w:lvlJc w:val="left"/>
+      <w:pPr>
+        <w:ind w:left="1428" w:hanging="360"/>
+      </w:pPr>
+      <w:rPr>
+        <w:rFonts w:ascii="Wingdings" w:hAnsi="Wingdings" w:hint="default"/>
+      </w:rPr>
+    </w:lvl>
+    <w:lvl w:ilvl="1" w:tplc="04050003" w:tentative="1">
+      <w:start w:val="1"/>
+      <w:numFmt w:val="bullet"/>
+      <w:lvlText w:val="o"/>
+      <w:lvlJc w:val="left"/>
+      <w:pPr>
+        <w:ind w:left="2148" w:hanging="360"/>
+      </w:pPr>
+      <w:rPr>
+        <w:rFonts w:ascii="Courier New" w:hAnsi="Courier New" w:cs="Courier New" w:hint="default"/>
+      </w:rPr>
+    </w:lvl>
+    <w:lvl w:ilvl="2" w:tplc="04050005" w:tentative="1">
+      <w:start w:val="1"/>
+      <w:numFmt w:val="bullet"/>
+      <w:lvlText w:val=""/>
+      <w:lvlJc w:val="left"/>
+      <w:pPr>
+        <w:ind w:left="2868" w:hanging="360"/>
+      </w:pPr>
+      <w:rPr>
+        <w:rFonts w:ascii="Wingdings" w:hAnsi="Wingdings" w:hint="default"/>
+      </w:rPr>
+    </w:lvl>
+    <w:lvl w:ilvl="3" w:tplc="04050001" w:tentative="1">
+      <w:start w:val="1"/>
+      <w:numFmt w:val="bullet"/>
+      <w:lvlText w:val=""/>
+      <w:lvlJc w:val="left"/>
+      <w:pPr>
+        <w:ind w:left="3588" w:hanging="360"/>
+      </w:pPr>
+      <w:rPr>
+        <w:rFonts w:ascii="Symbol" w:hAnsi="Symbol" w:hint="default"/>
+      </w:rPr>
+    </w:lvl>
+    <w:lvl w:ilvl="4" w:tplc="04050003" w:tentative="1">
+      <w:start w:val="1"/>
+      <w:numFmt w:val="bullet"/>
+      <w:lvlText w:val="o"/>
+      <w:lvlJc w:val="left"/>
+      <w:pPr>
+        <w:ind w:left="4308" w:hanging="360"/>
+      </w:pPr>
+      <w:rPr>
+        <w:rFonts w:ascii="Courier New" w:hAnsi="Courier New" w:cs="Courier New" w:hint="default"/>
+      </w:rPr>
+    </w:lvl>
+    <w:lvl w:ilvl="5" w:tplc="04050005" w:tentative="1">
+      <w:start w:val="1"/>
+      <w:numFmt w:val="bullet"/>
+      <w:lvlText w:val=""/>
+      <w:lvlJc w:val="left"/>
+      <w:pPr>
+        <w:ind w:left="5028" w:hanging="360"/>
+      </w:pPr>
+      <w:rPr>
+        <w:rFonts w:ascii="Wingdings" w:hAnsi="Wingdings" w:hint="default"/>
+      </w:rPr>
+    </w:lvl>
+    <w:lvl w:ilvl="6" w:tplc="04050001" w:tentative="1">
+      <w:start w:val="1"/>
+      <w:numFmt w:val="bullet"/>
+      <w:lvlText w:val=""/>
+      <w:lvlJc w:val="left"/>
+      <w:pPr>
+        <w:ind w:left="5748" w:hanging="360"/>
+      </w:pPr>
+      <w:rPr>
+        <w:rFonts w:ascii="Symbol" w:hAnsi="Symbol" w:hint="default"/>
+      </w:rPr>
+    </w:lvl>
+    <w:lvl w:ilvl="7" w:tplc="04050003" w:tentative="1">
+      <w:start w:val="1"/>
+      <w:numFmt w:val="bullet"/>
+      <w:lvlText w:val="o"/>
+      <w:lvlJc w:val="left"/>
+      <w:pPr>
+        <w:ind w:left="6468" w:hanging="360"/>
+      </w:pPr>
+      <w:rPr>
+        <w:rFonts w:ascii="Courier New" w:hAnsi="Courier New" w:cs="Courier New" w:hint="default"/>
+      </w:rPr>
+    </w:lvl>
+    <w:lvl w:ilvl="8" w:tplc="04050005" w:tentative="1">
+      <w:start w:val="1"/>
+      <w:numFmt w:val="bullet"/>
+      <w:lvlText w:val=""/>
+      <w:lvlJc w:val="left"/>
+      <w:pPr>
+        <w:ind w:left="7188" w:hanging="360"/>
+      </w:pPr>
+      <w:rPr>
+        <w:rFonts w:ascii="Wingdings" w:hAnsi="Wingdings" w:hint="default"/>
+      </w:rPr>
+    </w:lvl>
+  </w:abstractNum>
+  <w:abstractNum w:abstractNumId="5">
     <w:nsid w:val="26CD3895"/>
     <w:multiLevelType w:val="hybridMultilevel"/>
     <w:tmpl w:val="CFC095F8"/>
@@ -3589,7 +4215,7 @@
       </w:rPr>
     </w:lvl>
   </w:abstractNum>
-  <w:abstractNum w:abstractNumId="2">
+  <w:abstractNum w:abstractNumId="6">
     <w:nsid w:val="51C25594"/>
     <w:multiLevelType w:val="hybridMultilevel"/>
     <w:tmpl w:val="61427706"/>
@@ -3702,7 +4328,7 @@
       </w:rPr>
     </w:lvl>
   </w:abstractNum>
-  <w:abstractNum w:abstractNumId="3">
+  <w:abstractNum w:abstractNumId="7">
     <w:nsid w:val="58E22747"/>
     <w:multiLevelType w:val="hybridMultilevel"/>
     <w:tmpl w:val="19FC47FA"/>
@@ -3712,7 +4338,7 @@
       <w:lvlText w:val=""/>
       <w:lvlJc w:val="left"/>
       <w:pPr>
-        <w:ind w:left="720" w:hanging="360"/>
+        <w:ind w:left="1068" w:hanging="360"/>
       </w:pPr>
       <w:rPr>
         <w:rFonts w:ascii="Wingdings" w:hAnsi="Wingdings" w:hint="default"/>
@@ -3724,7 +4350,7 @@
       <w:lvlText w:val="o"/>
       <w:lvlJc w:val="left"/>
       <w:pPr>
-        <w:ind w:left="1440" w:hanging="360"/>
+        <w:ind w:left="1788" w:hanging="360"/>
       </w:pPr>
       <w:rPr>
         <w:rFonts w:ascii="Courier New" w:hAnsi="Courier New" w:cs="Courier New" w:hint="default"/>
@@ -3736,7 +4362,7 @@
       <w:lvlText w:val=""/>
       <w:lvlJc w:val="left"/>
       <w:pPr>
-        <w:ind w:left="2160" w:hanging="360"/>
+        <w:ind w:left="2508" w:hanging="360"/>
       </w:pPr>
       <w:rPr>
         <w:rFonts w:ascii="Wingdings" w:hAnsi="Wingdings" w:hint="default"/>
@@ -3748,7 +4374,7 @@
       <w:lvlText w:val=""/>
       <w:lvlJc w:val="left"/>
       <w:pPr>
-        <w:ind w:left="2880" w:hanging="360"/>
+        <w:ind w:left="3228" w:hanging="360"/>
       </w:pPr>
       <w:rPr>
         <w:rFonts w:ascii="Symbol" w:hAnsi="Symbol" w:hint="default"/>
@@ -3760,7 +4386,7 @@
       <w:lvlText w:val="o"/>
       <w:lvlJc w:val="left"/>
       <w:pPr>
-        <w:ind w:left="3600" w:hanging="360"/>
+        <w:ind w:left="3948" w:hanging="360"/>
       </w:pPr>
       <w:rPr>
         <w:rFonts w:ascii="Courier New" w:hAnsi="Courier New" w:cs="Courier New" w:hint="default"/>
@@ -3772,7 +4398,7 @@
       <w:lvlText w:val=""/>
       <w:lvlJc w:val="left"/>
       <w:pPr>
-        <w:ind w:left="4320" w:hanging="360"/>
+        <w:ind w:left="4668" w:hanging="360"/>
       </w:pPr>
       <w:rPr>
         <w:rFonts w:ascii="Wingdings" w:hAnsi="Wingdings" w:hint="default"/>
@@ -3784,7 +4410,7 @@
       <w:lvlText w:val=""/>
       <w:lvlJc w:val="left"/>
       <w:pPr>
-        <w:ind w:left="5040" w:hanging="360"/>
+        <w:ind w:left="5388" w:hanging="360"/>
       </w:pPr>
       <w:rPr>
         <w:rFonts w:ascii="Symbol" w:hAnsi="Symbol" w:hint="default"/>
@@ -3796,7 +4422,7 @@
       <w:lvlText w:val="o"/>
       <w:lvlJc w:val="left"/>
       <w:pPr>
-        <w:ind w:left="5760" w:hanging="360"/>
+        <w:ind w:left="6108" w:hanging="360"/>
       </w:pPr>
       <w:rPr>
         <w:rFonts w:ascii="Courier New" w:hAnsi="Courier New" w:cs="Courier New" w:hint="default"/>
@@ -3808,14 +4434,14 @@
       <w:lvlText w:val=""/>
       <w:lvlJc w:val="left"/>
       <w:pPr>
-        <w:ind w:left="6480" w:hanging="360"/>
+        <w:ind w:left="6828" w:hanging="360"/>
       </w:pPr>
       <w:rPr>
         <w:rFonts w:ascii="Wingdings" w:hAnsi="Wingdings" w:hint="default"/>
       </w:rPr>
     </w:lvl>
   </w:abstractNum>
-  <w:abstractNum w:abstractNumId="4">
+  <w:abstractNum w:abstractNumId="8">
     <w:nsid w:val="66E22C2C"/>
     <w:multiLevelType w:val="hybridMultilevel"/>
     <w:tmpl w:val="723E2D0E"/>
@@ -3907,7 +4533,7 @@
       </w:pPr>
     </w:lvl>
   </w:abstractNum>
-  <w:abstractNum w:abstractNumId="5">
+  <w:abstractNum w:abstractNumId="9">
     <w:nsid w:val="6D2A20EF"/>
     <w:multiLevelType w:val="hybridMultilevel"/>
     <w:tmpl w:val="32D815B6"/>
@@ -4020,7 +4646,7 @@
       </w:rPr>
     </w:lvl>
   </w:abstractNum>
-  <w:abstractNum w:abstractNumId="6">
+  <w:abstractNum w:abstractNumId="10">
     <w:nsid w:val="6DD962BA"/>
     <w:multiLevelType w:val="multilevel"/>
     <w:tmpl w:val="0405001F"/>
@@ -4106,7 +4732,7 @@
       </w:pPr>
     </w:lvl>
   </w:abstractNum>
-  <w:abstractNum w:abstractNumId="7">
+  <w:abstractNum w:abstractNumId="11">
     <w:nsid w:val="729A4244"/>
     <w:multiLevelType w:val="hybridMultilevel"/>
     <w:tmpl w:val="011044A8"/>
@@ -4223,25 +4849,37 @@
     <w:abstractNumId w:val="0"/>
   </w:num>
   <w:num w:numId="2">
+    <w:abstractNumId w:val="8"/>
+  </w:num>
+  <w:num w:numId="3">
+    <w:abstractNumId w:val="7"/>
+  </w:num>
+  <w:num w:numId="4">
+    <w:abstractNumId w:val="6"/>
+  </w:num>
+  <w:num w:numId="5">
+    <w:abstractNumId w:val="9"/>
+  </w:num>
+  <w:num w:numId="6">
+    <w:abstractNumId w:val="10"/>
+  </w:num>
+  <w:num w:numId="7">
+    <w:abstractNumId w:val="5"/>
+  </w:num>
+  <w:num w:numId="8">
+    <w:abstractNumId w:val="11"/>
+  </w:num>
+  <w:num w:numId="9">
     <w:abstractNumId w:val="4"/>
   </w:num>
-  <w:num w:numId="3">
+  <w:num w:numId="10">
     <w:abstractNumId w:val="3"/>
   </w:num>
-  <w:num w:numId="4">
+  <w:num w:numId="11">
     <w:abstractNumId w:val="2"/>
   </w:num>
-  <w:num w:numId="5">
-    <w:abstractNumId w:val="5"/>
-  </w:num>
-  <w:num w:numId="6">
-    <w:abstractNumId w:val="6"/>
-  </w:num>
-  <w:num w:numId="7">
+  <w:num w:numId="12">
     <w:abstractNumId w:val="1"/>
-  </w:num>
-  <w:num w:numId="8">
-    <w:abstractNumId w:val="7"/>
   </w:num>
 </w:numbering>
 </file>

</xml_diff>